<commit_message>
Student 1: RequerimentsDoc, ManagerDashboard & UML
</commit_message>
<xml_diff>
--- a/reports/Student#1/01 - Requirements - Student #1.docx
+++ b/reports/Student#1/01 - Requirements - Student #1.docx
@@ -369,14 +369,12 @@
                   </w:rPr>
                   <w:t xml:space="preserve"> </w:t>
                 </w:r>
-                <w:proofErr w:type="spellStart"/>
                 <w:r>
                   <w:rPr>
                     <w:rFonts w:asciiTheme="majorHAnsi" w:hAnsiTheme="majorHAnsi" w:cstheme="majorHAnsi"/>
                   </w:rPr>
                   <w:t>pabalcber</w:t>
                 </w:r>
-                <w:proofErr w:type="spellEnd"/>
                 <w:r>
                   <w:rPr>
                     <w:rFonts w:asciiTheme="majorHAnsi" w:hAnsiTheme="majorHAnsi" w:cstheme="majorHAnsi"/>
@@ -513,7 +511,19 @@
                   <w:rPr>
                     <w:rFonts w:asciiTheme="majorHAnsi" w:hAnsiTheme="majorHAnsi" w:cstheme="majorHAnsi"/>
                   </w:rPr>
-                  <w:t>Developer, Analyst</w:t>
+                  <w:t>Developer,</w:t>
+                </w:r>
+                <w:r>
+                  <w:rPr>
+                    <w:rFonts w:asciiTheme="majorHAnsi" w:hAnsiTheme="majorHAnsi" w:cstheme="majorHAnsi"/>
+                  </w:rPr>
+                  <w:t xml:space="preserve"> Tester,</w:t>
+                </w:r>
+                <w:r>
+                  <w:rPr>
+                    <w:rFonts w:asciiTheme="majorHAnsi" w:hAnsiTheme="majorHAnsi" w:cstheme="majorHAnsi"/>
+                  </w:rPr>
+                  <w:t xml:space="preserve"> Analyst</w:t>
                 </w:r>
                 <w:r>
                   <w:rPr>
@@ -607,7 +617,31 @@
                   <w:rPr>
                     <w:rFonts w:asciiTheme="majorHAnsi" w:hAnsiTheme="majorHAnsi" w:cstheme="majorHAnsi"/>
                   </w:rPr>
-                  <w:t>02/18/2025</w:t>
+                  <w:t>0</w:t>
+                </w:r>
+                <w:r>
+                  <w:rPr>
+                    <w:rFonts w:asciiTheme="majorHAnsi" w:hAnsiTheme="majorHAnsi" w:cstheme="majorHAnsi"/>
+                  </w:rPr>
+                  <w:t>3</w:t>
+                </w:r>
+                <w:r>
+                  <w:rPr>
+                    <w:rFonts w:asciiTheme="majorHAnsi" w:hAnsiTheme="majorHAnsi" w:cstheme="majorHAnsi"/>
+                  </w:rPr>
+                  <w:t>/1</w:t>
+                </w:r>
+                <w:r>
+                  <w:rPr>
+                    <w:rFonts w:asciiTheme="majorHAnsi" w:hAnsiTheme="majorHAnsi" w:cstheme="majorHAnsi"/>
+                  </w:rPr>
+                  <w:t>3</w:t>
+                </w:r>
+                <w:r>
+                  <w:rPr>
+                    <w:rFonts w:asciiTheme="majorHAnsi" w:hAnsiTheme="majorHAnsi" w:cstheme="majorHAnsi"/>
+                  </w:rPr>
+                  <w:t>/2025</w:t>
                 </w:r>
                 <w:r>
                   <w:rPr>
@@ -1386,7 +1420,13 @@
         </w:sdtPr>
         <w:sdtContent>
           <w:r>
-            <w:t xml:space="preserve">    </w:t>
+            <w:t xml:space="preserve">  </w:t>
+          </w:r>
+          <w:r>
+            <w:t>X</w:t>
+          </w:r>
+          <w:r>
+            <w:t xml:space="preserve">  </w:t>
           </w:r>
         </w:sdtContent>
       </w:sdt>
@@ -1783,7 +1823,13 @@
         </w:sdtPr>
         <w:sdtContent>
           <w:r>
-            <w:t xml:space="preserve">    </w:t>
+            <w:t xml:space="preserve"> </w:t>
+          </w:r>
+          <w:r>
+            <w:t>X</w:t>
+          </w:r>
+          <w:r>
+            <w:t xml:space="preserve">   </w:t>
           </w:r>
         </w:sdtContent>
       </w:sdt>
@@ -2197,7 +2243,13 @@
         </w:sdtPr>
         <w:sdtContent>
           <w:r>
-            <w:t xml:space="preserve">    </w:t>
+            <w:t xml:space="preserve">  </w:t>
+          </w:r>
+          <w:r>
+            <w:t>X</w:t>
+          </w:r>
+          <w:r>
+            <w:t xml:space="preserve">  </w:t>
           </w:r>
         </w:sdtContent>
       </w:sdt>
@@ -2513,7 +2565,13 @@
         </w:sdtPr>
         <w:sdtContent>
           <w:r>
-            <w:t xml:space="preserve">    </w:t>
+            <w:t xml:space="preserve">  </w:t>
+          </w:r>
+          <w:r>
+            <w:t>X</w:t>
+          </w:r>
+          <w:r>
+            <w:t xml:space="preserve">  </w:t>
           </w:r>
         </w:sdtContent>
       </w:sdt>
@@ -2579,7 +2637,13 @@
         </w:sdtPr>
         <w:sdtContent>
           <w:r>
-            <w:t xml:space="preserve">    </w:t>
+            <w:t xml:space="preserve"> </w:t>
+          </w:r>
+          <w:r>
+            <w:t>X</w:t>
+          </w:r>
+          <w:r>
+            <w:t xml:space="preserve">   </w:t>
           </w:r>
         </w:sdtContent>
       </w:sdt>
@@ -4002,7 +4066,13 @@
         </w:sdtPr>
         <w:sdtContent>
           <w:r>
-            <w:t xml:space="preserve">    </w:t>
+            <w:t xml:space="preserve">  </w:t>
+          </w:r>
+          <w:r>
+            <w:t>X</w:t>
+          </w:r>
+          <w:r>
+            <w:t xml:space="preserve">  </w:t>
           </w:r>
         </w:sdtContent>
       </w:sdt>
@@ -4174,7 +4244,13 @@
         </w:sdtPr>
         <w:sdtContent>
           <w:r>
-            <w:t xml:space="preserve">    </w:t>
+            <w:t xml:space="preserve">  </w:t>
+          </w:r>
+          <w:r>
+            <w:t>X</w:t>
+          </w:r>
+          <w:r>
+            <w:t xml:space="preserve">  </w:t>
           </w:r>
         </w:sdtContent>
       </w:sdt>
@@ -10247,6 +10323,7 @@
     <w:rsid w:val="001D4EE8"/>
     <w:rsid w:val="00235B17"/>
     <w:rsid w:val="002707DD"/>
+    <w:rsid w:val="00327E40"/>
     <w:rsid w:val="00374B2C"/>
     <w:rsid w:val="003803AE"/>
     <w:rsid w:val="003A5A2B"/>
@@ -10260,6 +10337,7 @@
     <w:rsid w:val="005A3CD1"/>
     <w:rsid w:val="005C7809"/>
     <w:rsid w:val="005F0460"/>
+    <w:rsid w:val="006732EB"/>
     <w:rsid w:val="00674795"/>
     <w:rsid w:val="00676B38"/>
     <w:rsid w:val="007056D5"/>
@@ -10274,6 +10352,7 @@
     <w:rsid w:val="00953D97"/>
     <w:rsid w:val="00A222AC"/>
     <w:rsid w:val="00A47EDD"/>
+    <w:rsid w:val="00A82777"/>
     <w:rsid w:val="00AD2A82"/>
     <w:rsid w:val="00AD7444"/>
     <w:rsid w:val="00AE0F65"/>
@@ -10282,6 +10361,7 @@
     <w:rsid w:val="00BB57C2"/>
     <w:rsid w:val="00BE3A2B"/>
     <w:rsid w:val="00C41BFE"/>
+    <w:rsid w:val="00C60A7F"/>
     <w:rsid w:val="00C63AB0"/>
     <w:rsid w:val="00CB7AD6"/>
     <w:rsid w:val="00CC1234"/>

</xml_diff>

<commit_message>
S01 D03 Requirements doc
</commit_message>
<xml_diff>
--- a/reports/Student#1/01 - Requirements - Student #1.docx
+++ b/reports/Student#1/01 - Requirements - Student #1.docx
@@ -369,12 +369,14 @@
                   </w:rPr>
                   <w:t xml:space="preserve"> </w:t>
                 </w:r>
+                <w:proofErr w:type="spellStart"/>
                 <w:r>
                   <w:rPr>
                     <w:rFonts w:asciiTheme="majorHAnsi" w:hAnsiTheme="majorHAnsi" w:cstheme="majorHAnsi"/>
                   </w:rPr>
                   <w:t>pabalcber</w:t>
                 </w:r>
+                <w:proofErr w:type="spellEnd"/>
                 <w:r>
                   <w:rPr>
                     <w:rFonts w:asciiTheme="majorHAnsi" w:hAnsiTheme="majorHAnsi" w:cstheme="majorHAnsi"/>
@@ -2912,7 +2914,13 @@
         </w:sdtPr>
         <w:sdtContent>
           <w:r>
-            <w:t xml:space="preserve">    </w:t>
+            <w:t xml:space="preserve">  </w:t>
+          </w:r>
+          <w:r>
+            <w:t>X</w:t>
+          </w:r>
+          <w:r>
+            <w:t xml:space="preserve">  </w:t>
           </w:r>
         </w:sdtContent>
       </w:sdt>
@@ -3057,7 +3065,13 @@
         </w:sdtPr>
         <w:sdtContent>
           <w:r>
-            <w:t xml:space="preserve">    </w:t>
+            <w:t xml:space="preserve">  </w:t>
+          </w:r>
+          <w:r>
+            <w:t>X</w:t>
+          </w:r>
+          <w:r>
+            <w:t xml:space="preserve">  </w:t>
           </w:r>
         </w:sdtContent>
       </w:sdt>
@@ -3186,7 +3200,13 @@
         </w:sdtPr>
         <w:sdtContent>
           <w:r>
-            <w:t xml:space="preserve">    </w:t>
+            <w:t xml:space="preserve">  </w:t>
+          </w:r>
+          <w:r>
+            <w:t>X</w:t>
+          </w:r>
+          <w:r>
+            <w:t xml:space="preserve">  </w:t>
           </w:r>
         </w:sdtContent>
       </w:sdt>
@@ -10333,6 +10353,7 @@
     <w:rsid w:val="004250DD"/>
     <w:rsid w:val="004B3499"/>
     <w:rsid w:val="00562343"/>
+    <w:rsid w:val="005850CB"/>
     <w:rsid w:val="00593C90"/>
     <w:rsid w:val="005A3CD1"/>
     <w:rsid w:val="005C7809"/>
@@ -10366,6 +10387,7 @@
     <w:rsid w:val="00CB7AD6"/>
     <w:rsid w:val="00CC1234"/>
     <w:rsid w:val="00CC2992"/>
+    <w:rsid w:val="00CE7BE2"/>
     <w:rsid w:val="00D334C0"/>
     <w:rsid w:val="00D72CB9"/>
     <w:rsid w:val="00DA7CCF"/>

</xml_diff>